<commit_message>
continuação do capitulo de DW
</commit_message>
<xml_diff>
--- a/Trabalho escrito/Capitulos/Data Wharehouse.docx
+++ b/Trabalho escrito/Capitulos/Data Wharehouse.docx
@@ -4,6 +4,8 @@
   <w:body>
     <w:p>
       <w:pPr>
+        <w:spacing w:after="240" w:line="360" w:lineRule="auto"/>
+        <w:ind w:firstLine="709"/>
         <w:rPr>
           <w:sz w:val="52"/>
         </w:rPr>
@@ -19,28 +21,59 @@
         <w:rPr>
           <w:sz w:val="52"/>
         </w:rPr>
-        <w:t>Wharehouse</w:t>
-      </w:r>
-      <w:proofErr w:type="spellEnd"/>
-    </w:p>
-    <w:p>
-      <w:pPr>
-        <w:rPr>
-          <w:sz w:val="24"/>
-        </w:rPr>
-      </w:pPr>
-      <w:r>
-        <w:rPr>
-          <w:sz w:val="24"/>
-        </w:rPr>
-        <w:t xml:space="preserve">A tradução de Data </w:t>
-      </w:r>
-      <w:proofErr w:type="spellStart"/>
-      <w:r>
-        <w:rPr>
-          <w:sz w:val="24"/>
-        </w:rPr>
-        <w:t>Warehouse</w:t>
+        <w:t>Whareho</w:t>
+      </w:r>
+      <w:bookmarkStart w:id="0" w:name="_GoBack"/>
+      <w:bookmarkEnd w:id="0"/>
+      <w:r>
+        <w:rPr>
+          <w:sz w:val="52"/>
+        </w:rPr>
+        <w:t>use</w:t>
+      </w:r>
+      <w:proofErr w:type="spellEnd"/>
+    </w:p>
+    <w:p>
+      <w:pPr>
+        <w:spacing w:after="240" w:line="360" w:lineRule="auto"/>
+        <w:ind w:firstLine="709"/>
+        <w:jc w:val="both"/>
+        <w:rPr>
+          <w:sz w:val="24"/>
+        </w:rPr>
+      </w:pPr>
+      <w:r>
+        <w:rPr>
+          <w:sz w:val="24"/>
+        </w:rPr>
+        <w:t xml:space="preserve">Como o nome </w:t>
+      </w:r>
+      <w:proofErr w:type="gramStart"/>
+      <w:r>
+        <w:rPr>
+          <w:sz w:val="24"/>
+        </w:rPr>
+        <w:t>sugere,</w:t>
+      </w:r>
+      <w:proofErr w:type="gramEnd"/>
+      <w:r>
+        <w:rPr>
+          <w:sz w:val="24"/>
+        </w:rPr>
+        <w:t xml:space="preserve"> Data </w:t>
+      </w:r>
+      <w:proofErr w:type="spellStart"/>
+      <w:r>
+        <w:rPr>
+          <w:sz w:val="24"/>
+        </w:rPr>
+        <w:t>Ware</w:t>
+      </w:r>
+      <w:r>
+        <w:rPr>
+          <w:sz w:val="24"/>
+        </w:rPr>
+        <w:t>house</w:t>
       </w:r>
       <w:proofErr w:type="spellEnd"/>
       <w:r>
@@ -53,21 +86,13 @@
         <w:rPr>
           <w:sz w:val="24"/>
         </w:rPr>
-        <w:t xml:space="preserve"> se diz a um </w:t>
-      </w:r>
-      <w:proofErr w:type="spellStart"/>
-      <w:r>
-        <w:rPr>
-          <w:sz w:val="24"/>
-        </w:rPr>
-        <w:t>Armazem</w:t>
-      </w:r>
-      <w:proofErr w:type="spellEnd"/>
-      <w:r>
-        <w:rPr>
-          <w:sz w:val="24"/>
-        </w:rPr>
-        <w:t xml:space="preserve"> de dados.</w:t>
+        <w:t>, em português, é um armazé</w:t>
+      </w:r>
+      <w:r>
+        <w:rPr>
+          <w:sz w:val="24"/>
+        </w:rPr>
+        <w:t>m de dados.</w:t>
       </w:r>
       <w:r>
         <w:rPr>
@@ -151,6 +176,9 @@
           <w:ilvl w:val="0"/>
           <w:numId w:val="2"/>
         </w:numPr>
+        <w:spacing w:after="240" w:line="360" w:lineRule="auto"/>
+        <w:ind w:left="851" w:hanging="284"/>
+        <w:jc w:val="both"/>
         <w:rPr>
           <w:sz w:val="24"/>
         </w:rPr>
@@ -161,19 +189,11 @@
         </w:rPr>
         <w:t>Integrado: capaz</w:t>
       </w:r>
-      <w:proofErr w:type="gramStart"/>
-      <w:r>
-        <w:rPr>
-          <w:sz w:val="24"/>
-        </w:rPr>
-        <w:t xml:space="preserve">  </w:t>
-      </w:r>
-      <w:proofErr w:type="gramEnd"/>
-      <w:r>
-        <w:rPr>
-          <w:sz w:val="24"/>
-        </w:rPr>
-        <w:t>de integrar dados de diversas fontes de formatos.</w:t>
+      <w:r>
+        <w:rPr>
+          <w:sz w:val="24"/>
+        </w:rPr>
+        <w:t xml:space="preserve"> de integrar dados de diversas fontes de formatos.</w:t>
       </w:r>
     </w:p>
     <w:p>
@@ -183,23 +203,78 @@
           <w:ilvl w:val="0"/>
           <w:numId w:val="2"/>
         </w:numPr>
-        <w:rPr>
-          <w:sz w:val="24"/>
-        </w:rPr>
-      </w:pPr>
-      <w:proofErr w:type="gramStart"/>
-      <w:r>
-        <w:rPr>
-          <w:sz w:val="24"/>
-        </w:rPr>
-        <w:t>orientados</w:t>
-      </w:r>
-      <w:proofErr w:type="gramEnd"/>
-      <w:r>
-        <w:rPr>
-          <w:sz w:val="24"/>
-        </w:rPr>
-        <w:t xml:space="preserve"> a assunto: os dados de  sistema completo pode fornecer diversas informações sobre determinados aspectos. O DW é construído focando em alguns aspectos definidos, como por exemplo, em um sistema de vendas de uma loja, podemos analisar as informações sobre venda, como também podemos analisar informações sobre frequência de funcionários ou estoque. Cada aspecto orienta a seleção de apenas dados específicos do sistema que serão uteis para a análise desse aspecto.</w:t>
+        <w:spacing w:after="240" w:line="360" w:lineRule="auto"/>
+        <w:ind w:left="851" w:hanging="284"/>
+        <w:jc w:val="both"/>
+        <w:rPr>
+          <w:sz w:val="24"/>
+        </w:rPr>
+      </w:pPr>
+      <w:r>
+        <w:rPr>
+          <w:sz w:val="24"/>
+        </w:rPr>
+        <w:t>Orientado a assunto: um sistema corporativo</w:t>
+      </w:r>
+      <w:r>
+        <w:rPr>
+          <w:sz w:val="24"/>
+        </w:rPr>
+        <w:t xml:space="preserve"> pode fornecer diversas informações sobre determinados</w:t>
+      </w:r>
+      <w:r>
+        <w:rPr>
+          <w:sz w:val="24"/>
+        </w:rPr>
+        <w:t xml:space="preserve"> vários</w:t>
+      </w:r>
+      <w:r>
+        <w:rPr>
+          <w:sz w:val="24"/>
+        </w:rPr>
+        <w:t xml:space="preserve"> aspectos</w:t>
+      </w:r>
+      <w:r>
+        <w:rPr>
+          <w:sz w:val="24"/>
+        </w:rPr>
+        <w:t xml:space="preserve"> da corporação</w:t>
+      </w:r>
+      <w:r>
+        <w:rPr>
+          <w:sz w:val="24"/>
+        </w:rPr>
+        <w:t>. O DW é construído foca</w:t>
+      </w:r>
+      <w:r>
+        <w:rPr>
+          <w:sz w:val="24"/>
+        </w:rPr>
+        <w:t>ndo em alguns aspectos específicos</w:t>
+      </w:r>
+      <w:r>
+        <w:rPr>
+          <w:sz w:val="24"/>
+        </w:rPr>
+        <w:t xml:space="preserve">, como por exemplo, em um sistema de vendas de uma loja, podemos analisar as informações sobre venda, como também podemos analisar informações sobre frequência de funcionários ou </w:t>
+      </w:r>
+      <w:r>
+        <w:rPr>
+          <w:sz w:val="24"/>
+        </w:rPr>
+        <w:t>também sobre o estoque. Cada aspecto sugere</w:t>
+      </w:r>
+      <w:r>
+        <w:rPr>
+          <w:sz w:val="24"/>
+        </w:rPr>
+        <w:t xml:space="preserve"> a seleção de apenas dados específicos do sistema que serão uteis para a análise desse aspecto.</w:t>
+      </w:r>
+      <w:r>
+        <w:rPr>
+          <w:sz w:val="24"/>
+        </w:rPr>
+        <w:t xml:space="preserve"> Os demais dados não são de interesse desse aspecto (assunto).</w:t>
       </w:r>
     </w:p>
     <w:p>
@@ -209,18 +284,19 @@
           <w:ilvl w:val="0"/>
           <w:numId w:val="2"/>
         </w:numPr>
-        <w:rPr>
-          <w:sz w:val="24"/>
-        </w:rPr>
-      </w:pPr>
-      <w:proofErr w:type="gramStart"/>
-      <w:r>
-        <w:rPr>
-          <w:sz w:val="24"/>
-        </w:rPr>
-        <w:t>não</w:t>
-      </w:r>
-      <w:proofErr w:type="gramEnd"/>
+        <w:spacing w:after="240" w:line="360" w:lineRule="auto"/>
+        <w:ind w:left="851" w:hanging="284"/>
+        <w:jc w:val="both"/>
+        <w:rPr>
+          <w:sz w:val="24"/>
+        </w:rPr>
+      </w:pPr>
+      <w:r>
+        <w:rPr>
+          <w:sz w:val="24"/>
+        </w:rPr>
+        <w:t>Não</w:t>
+      </w:r>
       <w:r>
         <w:rPr>
           <w:sz w:val="24"/>
@@ -231,13 +307,79 @@
         <w:rPr>
           <w:sz w:val="24"/>
         </w:rPr>
-        <w:t xml:space="preserve">voláteis: </w:t>
-      </w:r>
-      <w:r>
-        <w:rPr>
-          <w:sz w:val="24"/>
-        </w:rPr>
-        <w:t>os dados de um DW representam a informação capturada em um determinado momento da aplicação. Em aplicações, os dados estão sempre sujeitos a modificações. Dessa forma, o DW irá capturar novamente em outro momento essa informação e irá acrescentar (não atualizar) ao DW, permitindo visualizar as modificações de determinadas informações em momentos diferentes.</w:t>
+        <w:t>volátil</w:t>
+      </w:r>
+      <w:r>
+        <w:rPr>
+          <w:sz w:val="24"/>
+        </w:rPr>
+        <w:t xml:space="preserve">: </w:t>
+      </w:r>
+      <w:r>
+        <w:rPr>
+          <w:sz w:val="24"/>
+        </w:rPr>
+        <w:t>os dados de um DW representam a informação capturada em um determinado momento da aplicação. Em aplicações, os dados estão sempre sujeitos a modificações. Dessa forma, o DW irá capturar novamente</w:t>
+      </w:r>
+      <w:r>
+        <w:rPr>
+          <w:sz w:val="24"/>
+        </w:rPr>
+        <w:t>,</w:t>
+      </w:r>
+      <w:r>
+        <w:rPr>
+          <w:sz w:val="24"/>
+        </w:rPr>
+        <w:t xml:space="preserve"> em outro momento</w:t>
+      </w:r>
+      <w:r>
+        <w:rPr>
+          <w:sz w:val="24"/>
+        </w:rPr>
+        <w:t>,</w:t>
+      </w:r>
+      <w:r>
+        <w:rPr>
+          <w:sz w:val="24"/>
+        </w:rPr>
+        <w:t xml:space="preserve"> ess</w:t>
+      </w:r>
+      <w:r>
+        <w:rPr>
+          <w:sz w:val="24"/>
+        </w:rPr>
+        <w:t>a informação e irá acrescentá-la, e não atualiza-la,</w:t>
+      </w:r>
+      <w:r>
+        <w:rPr>
+          <w:sz w:val="24"/>
+        </w:rPr>
+        <w:t xml:space="preserve"> ao DW, permi</w:t>
+      </w:r>
+      <w:r>
+        <w:rPr>
+          <w:sz w:val="24"/>
+        </w:rPr>
+        <w:t>tindo visualizar a atualização</w:t>
+      </w:r>
+      <w:r>
+        <w:rPr>
+          <w:sz w:val="24"/>
+        </w:rPr>
+        <w:t xml:space="preserve"> de</w:t>
+      </w:r>
+      <w:r>
+        <w:rPr>
+          <w:sz w:val="24"/>
+        </w:rPr>
+        <w:t>ssa determinada informação</w:t>
+      </w:r>
+      <w:r>
+        <w:rPr>
+          <w:sz w:val="24"/>
+        </w:rPr>
+        <w:t xml:space="preserve"> em momentos diferentes.</w:t>
       </w:r>
     </w:p>
     <w:p>
@@ -247,6 +389,9 @@
           <w:ilvl w:val="0"/>
           <w:numId w:val="2"/>
         </w:numPr>
+        <w:spacing w:after="240" w:line="360" w:lineRule="auto"/>
+        <w:ind w:left="851" w:hanging="284"/>
+        <w:jc w:val="both"/>
         <w:rPr>
           <w:sz w:val="24"/>
         </w:rPr>
@@ -257,28 +402,24 @@
         </w:rPr>
         <w:t xml:space="preserve">Temporais: consiste em armazenar a data referente </w:t>
       </w:r>
-      <w:proofErr w:type="gramStart"/>
-      <w:r>
-        <w:rPr>
-          <w:sz w:val="24"/>
-        </w:rPr>
-        <w:t>a</w:t>
-      </w:r>
-      <w:proofErr w:type="gramEnd"/>
+      <w:r>
+        <w:rPr>
+          <w:sz w:val="24"/>
+        </w:rPr>
+        <w:t>à</w:t>
+      </w:r>
       <w:r>
         <w:rPr>
           <w:sz w:val="24"/>
         </w:rPr>
         <w:t xml:space="preserve"> informação ou à coleta da informação. Dessa forma, o DW consegue fornecer </w:t>
       </w:r>
-      <w:proofErr w:type="gramStart"/>
-      <w:r>
-        <w:rPr>
-          <w:sz w:val="24"/>
-        </w:rPr>
-        <w:t>várias visões da informação agrupados por medidas de tempo</w:t>
-      </w:r>
-      <w:proofErr w:type="gramEnd"/>
+      <w:r>
+        <w:rPr>
+          <w:sz w:val="24"/>
+        </w:rPr>
+        <w:t>várias visões da informação agrupadas por medidas de tempo</w:t>
+      </w:r>
       <w:r>
         <w:rPr>
           <w:sz w:val="24"/>
@@ -294,13 +435,17 @@
     </w:p>
     <w:p>
       <w:pPr>
-        <w:rPr>
-          <w:sz w:val="24"/>
-        </w:rPr>
-      </w:pPr>
-    </w:p>
-    <w:p>
-      <w:pPr>
+        <w:spacing w:after="240" w:line="360" w:lineRule="auto"/>
+        <w:ind w:firstLine="709"/>
+        <w:rPr>
+          <w:sz w:val="24"/>
+        </w:rPr>
+      </w:pPr>
+    </w:p>
+    <w:p>
+      <w:pPr>
+        <w:spacing w:after="240" w:line="360" w:lineRule="auto"/>
+        <w:ind w:firstLine="709"/>
         <w:rPr>
           <w:sz w:val="52"/>
         </w:rPr>
@@ -322,69 +467,61 @@
     </w:p>
     <w:p>
       <w:pPr>
-        <w:rPr>
-          <w:sz w:val="24"/>
-        </w:rPr>
-      </w:pPr>
-      <w:proofErr w:type="gramStart"/>
-      <w:r>
-        <w:rPr>
-          <w:sz w:val="24"/>
-        </w:rPr>
-        <w:t>O Data</w:t>
-      </w:r>
-      <w:proofErr w:type="gramEnd"/>
-      <w:r>
-        <w:rPr>
-          <w:sz w:val="24"/>
-        </w:rPr>
-        <w:t xml:space="preserve"> </w:t>
-      </w:r>
-      <w:proofErr w:type="spellStart"/>
-      <w:r>
-        <w:rPr>
-          <w:sz w:val="24"/>
-        </w:rPr>
-        <w:t>Wareh</w:t>
-      </w:r>
-      <w:r>
-        <w:rPr>
-          <w:sz w:val="24"/>
-        </w:rPr>
-        <w:t>ousing</w:t>
-      </w:r>
-      <w:proofErr w:type="spellEnd"/>
-      <w:r>
-        <w:rPr>
-          <w:sz w:val="24"/>
-        </w:rPr>
-        <w:t xml:space="preserve"> e o conjunto de ferramentas </w:t>
-      </w:r>
-      <w:r>
-        <w:rPr>
-          <w:sz w:val="24"/>
-        </w:rPr>
-        <w:t xml:space="preserve">de manipulação dos dados, desde sua extração até a sua visualização para o </w:t>
-      </w:r>
-      <w:proofErr w:type="spellStart"/>
-      <w:r>
-        <w:rPr>
-          <w:sz w:val="24"/>
-        </w:rPr>
-        <w:t>apio</w:t>
-      </w:r>
-      <w:proofErr w:type="spellEnd"/>
-      <w:r>
-        <w:rPr>
-          <w:sz w:val="24"/>
-        </w:rPr>
-        <w:t xml:space="preserve"> a consultas é denominado de Data </w:t>
-      </w:r>
-      <w:proofErr w:type="spellStart"/>
-      <w:r>
-        <w:rPr>
-          <w:sz w:val="24"/>
-        </w:rPr>
+        <w:spacing w:after="240" w:line="360" w:lineRule="auto"/>
+        <w:ind w:firstLine="709"/>
+        <w:jc w:val="both"/>
+        <w:rPr>
+          <w:sz w:val="24"/>
+        </w:rPr>
+      </w:pPr>
+      <w:r>
+        <w:rPr>
+          <w:sz w:val="24"/>
+        </w:rPr>
+        <w:t>O</w:t>
+      </w:r>
+      <w:r>
+        <w:rPr>
+          <w:sz w:val="24"/>
+        </w:rPr>
+        <w:t xml:space="preserve"> conjunto de ferramentas </w:t>
+      </w:r>
+      <w:r>
+        <w:rPr>
+          <w:sz w:val="24"/>
+        </w:rPr>
+        <w:t>de manipulação dos dados, desde sua extração até a sua visualização para o ap</w:t>
+      </w:r>
+      <w:r>
+        <w:rPr>
+          <w:sz w:val="24"/>
+        </w:rPr>
+        <w:t>o</w:t>
+      </w:r>
+      <w:r>
+        <w:rPr>
+          <w:sz w:val="24"/>
+        </w:rPr>
+        <w:t>io a consultas</w:t>
+      </w:r>
+      <w:r>
+        <w:rPr>
+          <w:sz w:val="24"/>
+        </w:rPr>
+        <w:t xml:space="preserve"> e tomada de decisão</w:t>
+      </w:r>
+      <w:r>
+        <w:rPr>
+          <w:sz w:val="24"/>
+        </w:rPr>
+        <w:t xml:space="preserve"> é denominado de Data </w:t>
+      </w:r>
+      <w:proofErr w:type="spellStart"/>
+      <w:r>
+        <w:rPr>
+          <w:sz w:val="24"/>
+        </w:rPr>
+        <w:lastRenderedPageBreak/>
         <w:t>Warehousing</w:t>
       </w:r>
       <w:proofErr w:type="spellEnd"/>
@@ -472,6 +609,9 @@
           <w:ilvl w:val="0"/>
           <w:numId w:val="1"/>
         </w:numPr>
+        <w:spacing w:after="240" w:line="360" w:lineRule="auto"/>
+        <w:ind w:left="0" w:firstLine="709"/>
+        <w:jc w:val="both"/>
         <w:rPr>
           <w:sz w:val="24"/>
         </w:rPr>
@@ -490,6 +630,9 @@
           <w:ilvl w:val="0"/>
           <w:numId w:val="1"/>
         </w:numPr>
+        <w:spacing w:after="240" w:line="360" w:lineRule="auto"/>
+        <w:ind w:left="0" w:firstLine="709"/>
+        <w:jc w:val="both"/>
         <w:rPr>
           <w:sz w:val="24"/>
         </w:rPr>
@@ -508,6 +651,9 @@
           <w:ilvl w:val="0"/>
           <w:numId w:val="1"/>
         </w:numPr>
+        <w:spacing w:after="240" w:line="360" w:lineRule="auto"/>
+        <w:ind w:left="0" w:firstLine="709"/>
+        <w:jc w:val="both"/>
         <w:rPr>
           <w:sz w:val="24"/>
         </w:rPr>
@@ -526,6 +672,9 @@
           <w:ilvl w:val="0"/>
           <w:numId w:val="1"/>
         </w:numPr>
+        <w:spacing w:after="240" w:line="360" w:lineRule="auto"/>
+        <w:ind w:left="0" w:firstLine="709"/>
+        <w:jc w:val="both"/>
         <w:rPr>
           <w:sz w:val="24"/>
         </w:rPr>
@@ -540,24 +689,17 @@
     <w:p>
       <w:pPr>
         <w:pStyle w:val="PargrafodaLista"/>
-        <w:rPr>
-          <w:sz w:val="24"/>
-        </w:rPr>
-      </w:pPr>
-    </w:p>
-    <w:p>
-      <w:pPr>
-        <w:pStyle w:val="PargrafodaLista"/>
-        <w:ind w:left="0" w:firstLine="426"/>
-        <w:rPr>
-          <w:sz w:val="24"/>
-        </w:rPr>
-      </w:pPr>
-      <w:r>
-        <w:rPr>
-          <w:sz w:val="24"/>
-        </w:rPr>
-        <w:lastRenderedPageBreak/>
+        <w:spacing w:after="240" w:line="360" w:lineRule="auto"/>
+        <w:ind w:left="0" w:firstLine="709"/>
+        <w:jc w:val="both"/>
+        <w:rPr>
+          <w:sz w:val="24"/>
+        </w:rPr>
+      </w:pPr>
+      <w:r>
+        <w:rPr>
+          <w:sz w:val="24"/>
+        </w:rPr>
         <w:t>(</w:t>
       </w:r>
       <w:proofErr w:type="spellStart"/>
@@ -610,16 +752,18 @@
     <w:p>
       <w:pPr>
         <w:pStyle w:val="PargrafodaLista"/>
-        <w:ind w:left="0" w:firstLine="426"/>
-        <w:rPr>
-          <w:sz w:val="24"/>
-        </w:rPr>
-      </w:pPr>
-    </w:p>
-    <w:p>
-      <w:pPr>
-        <w:pStyle w:val="PargrafodaLista"/>
-        <w:ind w:left="0" w:firstLine="426"/>
+        <w:spacing w:after="240" w:line="360" w:lineRule="auto"/>
+        <w:ind w:left="0" w:firstLine="709"/>
+        <w:rPr>
+          <w:sz w:val="24"/>
+        </w:rPr>
+      </w:pPr>
+    </w:p>
+    <w:p>
+      <w:pPr>
+        <w:pStyle w:val="PargrafodaLista"/>
+        <w:spacing w:after="240" w:line="360" w:lineRule="auto"/>
+        <w:ind w:left="0" w:firstLine="709"/>
         <w:rPr>
           <w:sz w:val="24"/>
         </w:rPr>
@@ -630,7 +774,7 @@
           <w:lang w:eastAsia="pt-BR"/>
         </w:rPr>
         <w:drawing>
-          <wp:inline distT="0" distB="0" distL="0" distR="0" wp14:anchorId="099146FF" wp14:editId="255D5DCF">
+          <wp:inline distT="0" distB="0" distL="0" distR="0" wp14:anchorId="0E45637E" wp14:editId="17069219">
             <wp:extent cx="5400040" cy="2383466"/>
             <wp:effectExtent l="0" t="0" r="0" b="0"/>
             <wp:docPr id="1" name="Imagem 1"/>
@@ -669,16 +813,18 @@
     <w:p>
       <w:pPr>
         <w:pStyle w:val="PargrafodaLista"/>
-        <w:ind w:left="0" w:firstLine="426"/>
-        <w:rPr>
-          <w:sz w:val="24"/>
-        </w:rPr>
-      </w:pPr>
-    </w:p>
-    <w:p>
-      <w:pPr>
-        <w:pStyle w:val="PargrafodaLista"/>
-        <w:ind w:left="0" w:firstLine="426"/>
+        <w:spacing w:after="240" w:line="360" w:lineRule="auto"/>
+        <w:ind w:left="0" w:firstLine="709"/>
+        <w:rPr>
+          <w:sz w:val="24"/>
+        </w:rPr>
+      </w:pPr>
+    </w:p>
+    <w:p>
+      <w:pPr>
+        <w:pStyle w:val="PargrafodaLista"/>
+        <w:spacing w:after="240" w:line="360" w:lineRule="auto"/>
+        <w:ind w:left="0" w:firstLine="709"/>
         <w:rPr>
           <w:b/>
           <w:sz w:val="32"/>
@@ -695,7 +841,9 @@
     <w:p>
       <w:pPr>
         <w:pStyle w:val="PargrafodaLista"/>
-        <w:ind w:left="0" w:firstLine="426"/>
+        <w:spacing w:after="240" w:line="360" w:lineRule="auto"/>
+        <w:ind w:left="0" w:firstLine="709"/>
+        <w:jc w:val="both"/>
         <w:rPr>
           <w:sz w:val="24"/>
         </w:rPr>
@@ -724,20 +872,64 @@
         <w:rPr>
           <w:sz w:val="24"/>
         </w:rPr>
-        <w:t xml:space="preserve">os Operacionais (OSS) são os sistemas que realizam transações com as bases de dados de negócio das aplicações. </w:t>
-      </w:r>
-      <w:r>
-        <w:rPr>
-          <w:sz w:val="24"/>
-        </w:rPr>
-        <w:t xml:space="preserve"> Essas bases de dados não são necessariamente da mesma tecnologia, podendo ser de banco de dados transacionais, arquivos de texto, planilhas, arquivos </w:t>
-      </w:r>
-      <w:proofErr w:type="spellStart"/>
+        <w:t xml:space="preserve">os Operacionais (OSS) são </w:t>
+      </w:r>
+      <w:r>
+        <w:rPr>
+          <w:sz w:val="24"/>
+        </w:rPr>
+        <w:t xml:space="preserve">as fontes dos dados de negócio que irá compor o ambiente de DW. Pode ser de origem de várias aplicações que compõe o sistema corporativo de uma instituição, podendo ser unificada com </w:t>
+      </w:r>
       <w:proofErr w:type="gramStart"/>
       <w:r>
         <w:rPr>
           <w:sz w:val="24"/>
         </w:rPr>
+        <w:t>uma única ou várias bases</w:t>
+      </w:r>
+      <w:proofErr w:type="gramEnd"/>
+      <w:r>
+        <w:rPr>
+          <w:sz w:val="24"/>
+        </w:rPr>
+        <w:t xml:space="preserve"> de dados</w:t>
+      </w:r>
+      <w:r>
+        <w:rPr>
+          <w:sz w:val="24"/>
+        </w:rPr>
+        <w:t xml:space="preserve">. </w:t>
+      </w:r>
+      <w:r>
+        <w:rPr>
+          <w:sz w:val="24"/>
+        </w:rPr>
+        <w:t xml:space="preserve"> Essas bases de dados não precisam ser</w:t>
+      </w:r>
+      <w:r>
+        <w:rPr>
+          <w:sz w:val="24"/>
+        </w:rPr>
+        <w:t xml:space="preserve"> necessariamente </w:t>
+      </w:r>
+      <w:r>
+        <w:rPr>
+          <w:sz w:val="24"/>
+        </w:rPr>
+        <w:t xml:space="preserve">da mesma tecnologia, podendo ser um </w:t>
+      </w:r>
+      <w:r>
+        <w:rPr>
+          <w:sz w:val="24"/>
+        </w:rPr>
+        <w:t xml:space="preserve">banco de dados transacionais, arquivos de texto, planilhas, arquivos </w:t>
+      </w:r>
+      <w:proofErr w:type="spellStart"/>
+      <w:proofErr w:type="gramStart"/>
+      <w:r>
+        <w:rPr>
+          <w:sz w:val="24"/>
+        </w:rPr>
         <w:t>xml</w:t>
       </w:r>
       <w:proofErr w:type="spellEnd"/>
@@ -768,22 +960,45 @@
         <w:rPr>
           <w:sz w:val="24"/>
         </w:rPr>
-        <w:t>, pois  não se tem nenhum controle sobre o conteúdo ou sobre o formato de dados provenientes da fonte.</w:t>
-      </w:r>
-    </w:p>
-    <w:p>
-      <w:pPr>
-        <w:pStyle w:val="PargrafodaLista"/>
-        <w:ind w:left="0" w:firstLine="426"/>
-        <w:rPr>
-          <w:sz w:val="24"/>
-        </w:rPr>
-      </w:pPr>
-    </w:p>
-    <w:p>
-      <w:pPr>
-        <w:pStyle w:val="PargrafodaLista"/>
-        <w:ind w:left="0" w:firstLine="426"/>
+        <w:t xml:space="preserve">, pois  não se tem </w:t>
+      </w:r>
+      <w:r>
+        <w:rPr>
+          <w:sz w:val="24"/>
+        </w:rPr>
+        <w:lastRenderedPageBreak/>
+        <w:t>nenhum controle sobre o conteúdo ou sobre o formato de dados provenientes da fonte</w:t>
+      </w:r>
+      <w:r>
+        <w:rPr>
+          <w:sz w:val="24"/>
+        </w:rPr>
+        <w:t xml:space="preserve"> (KIMBALL)</w:t>
+      </w:r>
+      <w:r>
+        <w:rPr>
+          <w:sz w:val="24"/>
+        </w:rPr>
+        <w:t>.</w:t>
+      </w:r>
+    </w:p>
+    <w:p>
+      <w:pPr>
+        <w:pStyle w:val="PargrafodaLista"/>
+        <w:spacing w:after="240" w:line="360" w:lineRule="auto"/>
+        <w:ind w:left="0" w:firstLine="709"/>
+        <w:jc w:val="both"/>
+        <w:rPr>
+          <w:sz w:val="24"/>
+        </w:rPr>
+      </w:pPr>
+    </w:p>
+    <w:p>
+      <w:pPr>
+        <w:pStyle w:val="PargrafodaLista"/>
+        <w:spacing w:after="240" w:line="360" w:lineRule="auto"/>
+        <w:ind w:left="0" w:firstLine="709"/>
+        <w:jc w:val="both"/>
         <w:rPr>
           <w:b/>
           <w:sz w:val="32"/>
@@ -800,7 +1015,9 @@
     <w:p>
       <w:pPr>
         <w:pStyle w:val="PargrafodaLista"/>
-        <w:ind w:left="0" w:firstLine="426"/>
+        <w:spacing w:after="240" w:line="360" w:lineRule="auto"/>
+        <w:ind w:left="0" w:firstLine="709"/>
+        <w:jc w:val="both"/>
         <w:rPr>
           <w:sz w:val="24"/>
         </w:rPr>
@@ -851,21 +1068,43 @@
         <w:rPr>
           <w:sz w:val="24"/>
         </w:rPr>
-        <w:t xml:space="preserve">Essa área de preparação </w:t>
-      </w:r>
-      <w:proofErr w:type="spellStart"/>
-      <w:r>
-        <w:rPr>
-          <w:sz w:val="24"/>
-        </w:rPr>
-        <w:t>denomidada</w:t>
-      </w:r>
-      <w:proofErr w:type="spellEnd"/>
-      <w:r>
-        <w:rPr>
-          <w:sz w:val="24"/>
-        </w:rPr>
-        <w:t xml:space="preserve"> por (KIMBALL) u</w:t>
+        <w:t>Essa área de preparação</w:t>
+      </w:r>
+      <w:r>
+        <w:rPr>
+          <w:sz w:val="24"/>
+        </w:rPr>
+        <w:t>,</w:t>
+      </w:r>
+      <w:r>
+        <w:rPr>
+          <w:sz w:val="24"/>
+        </w:rPr>
+        <w:t xml:space="preserve"> </w:t>
+      </w:r>
+      <w:r>
+        <w:rPr>
+          <w:sz w:val="24"/>
+        </w:rPr>
+        <w:t>denominada</w:t>
+      </w:r>
+      <w:r>
+        <w:rPr>
+          <w:sz w:val="24"/>
+        </w:rPr>
+        <w:t xml:space="preserve"> por (KIMBALL)</w:t>
+      </w:r>
+      <w:r>
+        <w:rPr>
+          <w:sz w:val="24"/>
+        </w:rPr>
+        <w:t>,</w:t>
+      </w:r>
+      <w:r>
+        <w:rPr>
+          <w:sz w:val="24"/>
+        </w:rPr>
+        <w:t xml:space="preserve"> u</w:t>
       </w:r>
       <w:r>
         <w:rPr>
@@ -913,33 +1152,122 @@
         <w:rPr>
           <w:sz w:val="24"/>
         </w:rPr>
-        <w:t>. Assim que os dados estiverem prontos é feito a</w:t>
+        <w:t xml:space="preserve">. Assim que os dados estiverem prontos é feito a </w:t>
+      </w:r>
+      <w:r>
+        <w:rPr>
+          <w:sz w:val="24"/>
+        </w:rPr>
+        <w:t>carga na base de dados dimensional</w:t>
+      </w:r>
+      <w:r>
+        <w:rPr>
+          <w:sz w:val="24"/>
+        </w:rPr>
+        <w:t>, esta, acessível ao usuário</w:t>
+      </w:r>
+      <w:r>
+        <w:rPr>
+          <w:sz w:val="24"/>
+        </w:rPr>
+        <w:t>.</w:t>
+      </w:r>
+    </w:p>
+    <w:p>
+      <w:pPr>
+        <w:pStyle w:val="PargrafodaLista"/>
+        <w:spacing w:after="240" w:line="360" w:lineRule="auto"/>
+        <w:ind w:left="0" w:firstLine="709"/>
+        <w:jc w:val="both"/>
+        <w:rPr>
+          <w:sz w:val="24"/>
+        </w:rPr>
+      </w:pPr>
+      <w:r>
+        <w:rPr>
+          <w:sz w:val="24"/>
+        </w:rPr>
+        <w:t>A etapa de extração dos dados consiste em ler e entender as fontes de dados e extrair apenas os</w:t>
+      </w:r>
+      <w:r>
+        <w:rPr>
+          <w:sz w:val="24"/>
+        </w:rPr>
+        <w:t xml:space="preserve"> dados necessários para o DW.</w:t>
+      </w:r>
+      <w:r>
+        <w:rPr>
+          <w:sz w:val="24"/>
+        </w:rPr>
+        <w:t xml:space="preserve"> </w:t>
+      </w:r>
+      <w:r>
+        <w:rPr>
+          <w:sz w:val="24"/>
+        </w:rPr>
+        <w:t xml:space="preserve">Os dados </w:t>
+      </w:r>
+      <w:proofErr w:type="spellStart"/>
+      <w:r>
+        <w:rPr>
+          <w:sz w:val="24"/>
+        </w:rPr>
+        <w:t>extraidos</w:t>
+      </w:r>
+      <w:proofErr w:type="spellEnd"/>
+      <w:r>
+        <w:rPr>
+          <w:sz w:val="24"/>
+        </w:rPr>
+        <w:t xml:space="preserve"> na camada OSS não são integrados, e segundo (</w:t>
       </w:r>
       <w:proofErr w:type="gramStart"/>
       <w:r>
         <w:rPr>
           <w:sz w:val="24"/>
         </w:rPr>
-        <w:t xml:space="preserve"> </w:t>
-      </w:r>
-      <w:r>
-        <w:rPr>
-          <w:sz w:val="24"/>
-        </w:rPr>
-        <w:t xml:space="preserve"> </w:t>
+        <w:t>Inmom,</w:t>
       </w:r>
       <w:proofErr w:type="gramEnd"/>
       <w:r>
         <w:rPr>
           <w:sz w:val="24"/>
         </w:rPr>
-        <w:t>carga na base de dados dimensional</w:t>
-      </w:r>
-      <w:r>
-        <w:rPr>
-          <w:sz w:val="24"/>
-        </w:rPr>
-        <w:t>, esta, acessível ao usuário</w:t>
+        <w:t xml:space="preserve">2002) esses dados, dessa forma, não podem ser utilizados para dar suporte a uma visão corporativa dos dados, que é uma das essências do ambiente de </w:t>
+      </w:r>
+      <w:proofErr w:type="spellStart"/>
+      <w:r>
+        <w:rPr>
+          <w:sz w:val="24"/>
+        </w:rPr>
+        <w:t>DWing</w:t>
+      </w:r>
+      <w:proofErr w:type="spellEnd"/>
+      <w:r>
+        <w:rPr>
+          <w:sz w:val="24"/>
+        </w:rPr>
+        <w:t xml:space="preserve">. Dessa forma, uma série de transformações </w:t>
+      </w:r>
+      <w:proofErr w:type="gramStart"/>
+      <w:r>
+        <w:rPr>
+          <w:sz w:val="24"/>
+        </w:rPr>
+        <w:t>podem ser feitas</w:t>
+      </w:r>
+      <w:proofErr w:type="gramEnd"/>
+      <w:r>
+        <w:rPr>
+          <w:sz w:val="24"/>
+        </w:rPr>
+        <w:t xml:space="preserve"> buscando a limpeza de dados (resolução de conflitos, tratamento de informações não existente, conversão de dados para um formato padronizado), combinação de dados de diversas fontes, remoção de dados duplicados e atribuições de chaves que serão utilizadas no DW</w:t>
+      </w:r>
+      <w:r>
+        <w:rPr>
+          <w:sz w:val="24"/>
+        </w:rPr>
+        <w:t xml:space="preserve"> (KIMBALL)</w:t>
       </w:r>
       <w:r>
         <w:rPr>
@@ -947,131 +1275,19 @@
         </w:rPr>
         <w:t>.</w:t>
       </w:r>
-    </w:p>
-    <w:p>
-      <w:pPr>
-        <w:pStyle w:val="PargrafodaLista"/>
-        <w:ind w:left="0" w:firstLine="426"/>
-        <w:rPr>
-          <w:sz w:val="24"/>
-        </w:rPr>
-      </w:pPr>
-      <w:r>
-        <w:rPr>
-          <w:sz w:val="24"/>
-        </w:rPr>
-        <w:t xml:space="preserve">A etapa de extração dos dados consiste em ler e entender as fontes de dados e extrair </w:t>
-      </w:r>
-      <w:r>
-        <w:rPr>
-          <w:sz w:val="24"/>
-        </w:rPr>
-        <w:t>apenas os</w:t>
-      </w:r>
-      <w:r>
-        <w:rPr>
-          <w:sz w:val="24"/>
-        </w:rPr>
-        <w:t xml:space="preserve"> dados necessários para o DW.</w:t>
-      </w:r>
-      <w:r>
-        <w:rPr>
-          <w:sz w:val="24"/>
-        </w:rPr>
-        <w:t xml:space="preserve"> </w:t>
-      </w:r>
-      <w:r>
-        <w:rPr>
-          <w:sz w:val="24"/>
-        </w:rPr>
-        <w:t xml:space="preserve">Os dados </w:t>
-      </w:r>
-      <w:proofErr w:type="spellStart"/>
-      <w:r>
-        <w:rPr>
-          <w:sz w:val="24"/>
-        </w:rPr>
-        <w:t>extraidos</w:t>
-      </w:r>
-      <w:proofErr w:type="spellEnd"/>
-      <w:r>
-        <w:rPr>
-          <w:sz w:val="24"/>
-        </w:rPr>
-        <w:t xml:space="preserve"> na camada OSS não são integrados, e segundo (</w:t>
-      </w:r>
-      <w:proofErr w:type="gramStart"/>
-      <w:r>
-        <w:rPr>
-          <w:sz w:val="24"/>
-        </w:rPr>
-        <w:t>Inmom,</w:t>
-      </w:r>
-      <w:proofErr w:type="gramEnd"/>
-      <w:r>
-        <w:rPr>
-          <w:sz w:val="24"/>
-        </w:rPr>
-        <w:t xml:space="preserve">2002) esses dados, dessa forma, não podem ser utilizados para dar suporte a uma visão corporativa dos dados, que é uma das essências do ambiente de </w:t>
-      </w:r>
-      <w:proofErr w:type="spellStart"/>
-      <w:r>
-        <w:rPr>
-          <w:sz w:val="24"/>
-        </w:rPr>
-        <w:t>DWing</w:t>
-      </w:r>
-      <w:proofErr w:type="spellEnd"/>
-      <w:r>
-        <w:rPr>
-          <w:sz w:val="24"/>
-        </w:rPr>
-        <w:t>.</w:t>
-      </w:r>
-      <w:r>
-        <w:rPr>
-          <w:sz w:val="24"/>
-        </w:rPr>
-        <w:t xml:space="preserve"> Dessa forma, uma série de transformações </w:t>
-      </w:r>
-      <w:proofErr w:type="gramStart"/>
-      <w:r>
-        <w:rPr>
-          <w:sz w:val="24"/>
-        </w:rPr>
-        <w:t>podem ser feitas</w:t>
-      </w:r>
-      <w:proofErr w:type="gramEnd"/>
-      <w:r>
-        <w:rPr>
-          <w:sz w:val="24"/>
-        </w:rPr>
-        <w:t xml:space="preserve"> buscando a limpeza de dados (resolução de conflitos, tratamento de informações não existente, conversão de dados para um formato padronizado), </w:t>
-      </w:r>
-      <w:r>
-        <w:rPr>
-          <w:sz w:val="24"/>
-        </w:rPr>
-        <w:lastRenderedPageBreak/>
-        <w:t>combinação de dados de diversas fontes, remoção de dados duplicados e atribuições de chaves que serão utilizadas no DW</w:t>
-      </w:r>
-      <w:r>
-        <w:rPr>
-          <w:sz w:val="24"/>
-        </w:rPr>
-        <w:t xml:space="preserve"> (KIMBALL)</w:t>
-      </w:r>
-      <w:r>
-        <w:rPr>
-          <w:sz w:val="24"/>
-        </w:rPr>
-        <w:t>.</w:t>
-      </w:r>
-    </w:p>
-    <w:p>
-      <w:pPr>
-        <w:pStyle w:val="PargrafodaLista"/>
-        <w:ind w:left="0" w:firstLine="426"/>
+      <w:r>
+        <w:rPr>
+          <w:sz w:val="24"/>
+        </w:rPr>
+        <w:t xml:space="preserve"> Ao final da transformação, as informações necessárias são selecionadas e incluídas na base de dados multidimensional, encontrada na área de apresentação que será tratada em seguida.</w:t>
+      </w:r>
+    </w:p>
+    <w:p>
+      <w:pPr>
+        <w:pStyle w:val="PargrafodaLista"/>
+        <w:spacing w:after="240" w:line="360" w:lineRule="auto"/>
+        <w:ind w:left="0" w:firstLine="709"/>
+        <w:jc w:val="both"/>
         <w:rPr>
           <w:b/>
           <w:sz w:val="32"/>
@@ -1081,7 +1297,9 @@
     <w:p>
       <w:pPr>
         <w:pStyle w:val="PargrafodaLista"/>
-        <w:ind w:left="0" w:firstLine="426"/>
+        <w:spacing w:after="240" w:line="360" w:lineRule="auto"/>
+        <w:ind w:left="0" w:firstLine="709"/>
+        <w:jc w:val="both"/>
         <w:rPr>
           <w:b/>
           <w:sz w:val="32"/>
@@ -1107,16 +1325,30 @@
     <w:p>
       <w:pPr>
         <w:pStyle w:val="PargrafodaLista"/>
-        <w:ind w:left="0" w:firstLine="426"/>
-        <w:rPr>
-          <w:sz w:val="24"/>
-        </w:rPr>
-      </w:pPr>
-      <w:r>
-        <w:rPr>
-          <w:sz w:val="24"/>
-        </w:rPr>
-        <w:t>A área de apresentação dos dados (DPA) é onde os dados são organizados, armazenados e disponíveis para consultas á usuários ou ferramentas de geração de relatórios ou análises.</w:t>
+        <w:spacing w:after="240" w:line="360" w:lineRule="auto"/>
+        <w:ind w:left="0" w:firstLine="709"/>
+        <w:jc w:val="both"/>
+        <w:rPr>
+          <w:sz w:val="24"/>
+        </w:rPr>
+      </w:pPr>
+      <w:r>
+        <w:rPr>
+          <w:sz w:val="24"/>
+        </w:rPr>
+        <w:t>A área de apresentação dos dados (DPA) é onde os dados são organi</w:t>
+      </w:r>
+      <w:r>
+        <w:rPr>
+          <w:sz w:val="24"/>
+        </w:rPr>
+        <w:t>zados, armazenados e disponibilizados</w:t>
+      </w:r>
+      <w:r>
+        <w:rPr>
+          <w:sz w:val="24"/>
+        </w:rPr>
+        <w:t xml:space="preserve"> para consultas á usuários ou ferramentas de geração de relatórios ou análises.</w:t>
       </w:r>
       <w:r>
         <w:rPr>
@@ -1128,7 +1360,9 @@
     <w:p>
       <w:pPr>
         <w:pStyle w:val="PargrafodaLista"/>
-        <w:ind w:left="0" w:firstLine="426"/>
+        <w:spacing w:after="240" w:line="360" w:lineRule="auto"/>
+        <w:ind w:left="0" w:firstLine="709"/>
+        <w:jc w:val="both"/>
         <w:rPr>
           <w:sz w:val="24"/>
         </w:rPr>
@@ -1151,22 +1385,186 @@
         <w:rPr>
           <w:sz w:val="24"/>
         </w:rPr>
-        <w:t xml:space="preserve"> nos dados (KIMBALL). A visualização das informações de um DW são resultados de agregações, caracterizados pelas consultas OLAP. Com isso, a modelagem </w:t>
+        <w:t xml:space="preserve"> nos dados (KIMBALL). A visualização das informações de um DW são resultados de agregações, caracterizado</w:t>
+      </w:r>
+      <w:r>
+        <w:rPr>
+          <w:sz w:val="24"/>
+        </w:rPr>
+        <w:t>s pelas consultas OLAP. Dessa forma</w:t>
+      </w:r>
+      <w:r>
+        <w:rPr>
+          <w:sz w:val="24"/>
+        </w:rPr>
+        <w:t xml:space="preserve">, </w:t>
       </w:r>
       <w:proofErr w:type="gramStart"/>
       <w:r>
         <w:rPr>
           <w:sz w:val="24"/>
         </w:rPr>
-        <w:t>relacional normalmente utilizadas</w:t>
+        <w:t xml:space="preserve">a </w:t>
+      </w:r>
+      <w:r>
+        <w:rPr>
+          <w:sz w:val="24"/>
+        </w:rPr>
+        <w:lastRenderedPageBreak/>
+        <w:t>modelagem relacional</w:t>
+      </w:r>
+      <w:r>
+        <w:rPr>
+          <w:sz w:val="24"/>
+        </w:rPr>
+        <w:t>,</w:t>
+      </w:r>
+      <w:r>
+        <w:rPr>
+          <w:sz w:val="24"/>
+        </w:rPr>
+        <w:t xml:space="preserve"> normalmente utilizadas em bancos de</w:t>
+      </w:r>
+      <w:r>
+        <w:rPr>
+          <w:sz w:val="24"/>
+        </w:rPr>
+        <w:t xml:space="preserve"> dados transacionais, não dão</w:t>
       </w:r>
       <w:proofErr w:type="gramEnd"/>
       <w:r>
         <w:rPr>
           <w:sz w:val="24"/>
         </w:rPr>
-        <w:t xml:space="preserve"> em bancos de dados transacionais não oferece esses propósitos, pois a base de dados é normalizada. </w:t>
-      </w:r>
+        <w:t xml:space="preserve"> suporte</w:t>
+      </w:r>
+      <w:r>
+        <w:rPr>
+          <w:sz w:val="24"/>
+        </w:rPr>
+        <w:t xml:space="preserve"> esses propósitos, pois a base de dados é normalizada.</w:t>
+      </w:r>
+      <w:r>
+        <w:rPr>
+          <w:sz w:val="24"/>
+        </w:rPr>
+        <w:t xml:space="preserve"> </w:t>
+      </w:r>
+      <w:r>
+        <w:rPr>
+          <w:sz w:val="24"/>
+        </w:rPr>
+        <w:t xml:space="preserve">O processo de normalização foi inicialmente proposto por </w:t>
+      </w:r>
+      <w:proofErr w:type="spellStart"/>
+      <w:r>
+        <w:rPr>
+          <w:sz w:val="24"/>
+        </w:rPr>
+        <w:t>Byce</w:t>
+      </w:r>
+      <w:proofErr w:type="spellEnd"/>
+      <w:r>
+        <w:rPr>
+          <w:sz w:val="24"/>
+        </w:rPr>
+        <w:t xml:space="preserve"> </w:t>
+      </w:r>
+      <w:proofErr w:type="spellStart"/>
+      <w:r>
+        <w:rPr>
+          <w:sz w:val="24"/>
+        </w:rPr>
+        <w:t>Codd</w:t>
+      </w:r>
+      <w:proofErr w:type="spellEnd"/>
+      <w:proofErr w:type="gramStart"/>
+      <w:r>
+        <w:rPr>
+          <w:sz w:val="24"/>
+        </w:rPr>
+        <w:t xml:space="preserve">  </w:t>
+      </w:r>
+      <w:proofErr w:type="gramEnd"/>
+      <w:r>
+        <w:rPr>
+          <w:sz w:val="24"/>
+        </w:rPr>
+        <w:t>que consiste em esquematizar as relações de uma base de dados relacional, minimizando redundância de informações e anomalias de inserção, exclusão e alteração, no que diz respeito a manter a consistência de dados caso haja a duplicidade deste.</w:t>
+      </w:r>
+      <w:r>
+        <w:rPr>
+          <w:sz w:val="24"/>
+        </w:rPr>
+        <w:t xml:space="preserve"> Dessa forma, uma base de dados relacional normalizada oferece mais segurança em transações de acesso e alteração/inclusão/deleção de dados</w:t>
+      </w:r>
+      <w:proofErr w:type="gramStart"/>
+      <w:r>
+        <w:rPr>
+          <w:sz w:val="24"/>
+        </w:rPr>
+        <w:t xml:space="preserve"> pois</w:t>
+      </w:r>
+      <w:proofErr w:type="gramEnd"/>
+      <w:r>
+        <w:rPr>
+          <w:sz w:val="24"/>
+        </w:rPr>
+        <w:t xml:space="preserve"> possui esquemas menores e consistentes (SISTEMA DE BANCO DE DADOS ERLAD). O problema de esquemas menores é a </w:t>
+      </w:r>
+      <w:proofErr w:type="gramStart"/>
+      <w:r>
+        <w:rPr>
+          <w:sz w:val="24"/>
+        </w:rPr>
+        <w:t>performance</w:t>
+      </w:r>
+      <w:proofErr w:type="gramEnd"/>
+      <w:r>
+        <w:rPr>
+          <w:sz w:val="24"/>
+        </w:rPr>
+        <w:t xml:space="preserve">, pois para obter a informação completa é necessário fazer </w:t>
+      </w:r>
+      <w:proofErr w:type="spellStart"/>
+      <w:r>
+        <w:rPr>
+          <w:sz w:val="24"/>
+        </w:rPr>
+        <w:t>Join</w:t>
+      </w:r>
+      <w:proofErr w:type="spellEnd"/>
+      <w:r>
+        <w:rPr>
+          <w:sz w:val="24"/>
+        </w:rPr>
+        <w:t xml:space="preserve"> entre esses vários esquemas, e se tratando de uma consulta que envolve grande quantidades de dados, como em um </w:t>
+      </w:r>
+      <w:proofErr w:type="spellStart"/>
+      <w:r>
+        <w:rPr>
+          <w:sz w:val="24"/>
+        </w:rPr>
+        <w:t>DWing</w:t>
+      </w:r>
+      <w:proofErr w:type="spellEnd"/>
+      <w:r>
+        <w:rPr>
+          <w:sz w:val="24"/>
+        </w:rPr>
+        <w:t>, a performance se torna um fator muito importante para a qualidade do ambiente.</w:t>
+      </w:r>
+    </w:p>
+    <w:p>
+      <w:pPr>
+        <w:pStyle w:val="PargrafodaLista"/>
+        <w:spacing w:after="240" w:line="360" w:lineRule="auto"/>
+        <w:ind w:left="0" w:firstLine="709"/>
+        <w:jc w:val="both"/>
+        <w:rPr>
+          <w:sz w:val="24"/>
+        </w:rPr>
+      </w:pPr>
       <w:proofErr w:type="spellStart"/>
       <w:r>
         <w:rPr>
@@ -1199,7 +1597,9 @@
     <w:p>
       <w:pPr>
         <w:pStyle w:val="PargrafodaLista"/>
-        <w:ind w:left="0" w:firstLine="426"/>
+        <w:spacing w:after="240" w:line="360" w:lineRule="auto"/>
+        <w:ind w:left="0" w:firstLine="709"/>
+        <w:jc w:val="both"/>
         <w:rPr>
           <w:sz w:val="24"/>
         </w:rPr>
@@ -1218,7 +1618,9 @@
           <w:ilvl w:val="0"/>
           <w:numId w:val="3"/>
         </w:numPr>
-        <w:ind w:left="426" w:hanging="425"/>
+        <w:spacing w:after="240" w:line="360" w:lineRule="auto"/>
+        <w:ind w:left="0" w:firstLine="709"/>
+        <w:jc w:val="both"/>
         <w:rPr>
           <w:sz w:val="24"/>
         </w:rPr>
@@ -1233,16 +1635,20 @@
     <w:p>
       <w:pPr>
         <w:pStyle w:val="PargrafodaLista"/>
-        <w:ind w:left="426"/>
-        <w:rPr>
-          <w:sz w:val="24"/>
-        </w:rPr>
-      </w:pPr>
-    </w:p>
-    <w:p>
-      <w:pPr>
-        <w:pStyle w:val="PargrafodaLista"/>
-        <w:ind w:left="426"/>
+        <w:spacing w:after="240" w:line="360" w:lineRule="auto"/>
+        <w:ind w:left="0" w:firstLine="709"/>
+        <w:jc w:val="both"/>
+        <w:rPr>
+          <w:sz w:val="24"/>
+        </w:rPr>
+      </w:pPr>
+    </w:p>
+    <w:p>
+      <w:pPr>
+        <w:pStyle w:val="PargrafodaLista"/>
+        <w:spacing w:after="240" w:line="360" w:lineRule="auto"/>
+        <w:ind w:left="0" w:firstLine="709"/>
+        <w:jc w:val="both"/>
         <w:rPr>
           <w:sz w:val="24"/>
         </w:rPr>
@@ -1257,7 +1663,9 @@
     <w:p>
       <w:pPr>
         <w:pStyle w:val="PargrafodaLista"/>
-        <w:ind w:left="426" w:firstLine="282"/>
+        <w:spacing w:after="240" w:line="360" w:lineRule="auto"/>
+        <w:ind w:left="0" w:firstLine="709"/>
+        <w:jc w:val="both"/>
         <w:rPr>
           <w:sz w:val="24"/>
         </w:rPr>
@@ -1294,28 +1702,26 @@
         <w:rPr>
           <w:sz w:val="24"/>
         </w:rPr>
-        <w:t>. Nele, temos a tabela fato no centro e varias tabelas dimensões se rel</w:t>
-      </w:r>
-      <w:r>
-        <w:rPr>
-          <w:sz w:val="24"/>
-        </w:rPr>
-        <w:t>acionando com essa tabela fato.</w:t>
-      </w:r>
-    </w:p>
-    <w:p>
-      <w:pPr>
-        <w:pStyle w:val="PargrafodaLista"/>
-        <w:ind w:left="426" w:firstLine="282"/>
-        <w:rPr>
-          <w:sz w:val="24"/>
-        </w:rPr>
-      </w:pPr>
-    </w:p>
-    <w:p>
-      <w:pPr>
-        <w:pStyle w:val="PargrafodaLista"/>
-        <w:ind w:left="426" w:firstLine="282"/>
+        <w:t>. Nele, temos a tabela fato no centro e varias tabelas dimensões se relacionando com essa tabela fato.</w:t>
+      </w:r>
+    </w:p>
+    <w:p>
+      <w:pPr>
+        <w:pStyle w:val="PargrafodaLista"/>
+        <w:spacing w:after="240" w:line="360" w:lineRule="auto"/>
+        <w:ind w:left="0" w:firstLine="709"/>
+        <w:jc w:val="both"/>
+        <w:rPr>
+          <w:sz w:val="24"/>
+        </w:rPr>
+      </w:pPr>
+    </w:p>
+    <w:p>
+      <w:pPr>
+        <w:pStyle w:val="PargrafodaLista"/>
+        <w:spacing w:after="240" w:line="360" w:lineRule="auto"/>
+        <w:ind w:left="0" w:firstLine="709"/>
+        <w:jc w:val="both"/>
         <w:rPr>
           <w:sz w:val="24"/>
         </w:rPr>
@@ -1340,16 +1746,20 @@
     <w:p>
       <w:pPr>
         <w:pStyle w:val="PargrafodaLista"/>
-        <w:ind w:left="426" w:firstLine="282"/>
-        <w:rPr>
-          <w:sz w:val="24"/>
-        </w:rPr>
-      </w:pPr>
-    </w:p>
-    <w:p>
-      <w:pPr>
-        <w:pStyle w:val="PargrafodaLista"/>
-        <w:ind w:left="426" w:firstLine="282"/>
+        <w:spacing w:after="240" w:line="360" w:lineRule="auto"/>
+        <w:ind w:left="0" w:firstLine="709"/>
+        <w:jc w:val="both"/>
+        <w:rPr>
+          <w:sz w:val="24"/>
+        </w:rPr>
+      </w:pPr>
+    </w:p>
+    <w:p>
+      <w:pPr>
+        <w:pStyle w:val="PargrafodaLista"/>
+        <w:spacing w:after="240" w:line="360" w:lineRule="auto"/>
+        <w:ind w:left="0" w:firstLine="709"/>
+        <w:jc w:val="both"/>
         <w:rPr>
           <w:sz w:val="24"/>
         </w:rPr>
@@ -1392,7 +1802,9 @@
     <w:p>
       <w:pPr>
         <w:pStyle w:val="PargrafodaLista"/>
-        <w:ind w:left="426"/>
+        <w:spacing w:after="240" w:line="360" w:lineRule="auto"/>
+        <w:ind w:left="0" w:firstLine="709"/>
+        <w:jc w:val="both"/>
         <w:rPr>
           <w:sz w:val="24"/>
         </w:rPr>
@@ -1421,7 +1833,14 @@
         <w:rPr>
           <w:sz w:val="24"/>
         </w:rPr>
-        <w:t>que podem ser mensuradas de maneira quantitativa. As tabelas fatos consomem cerca de 90% do espaço de uma base de dados dimensional (KIMBALL).</w:t>
+        <w:t xml:space="preserve">que podem ser </w:t>
+      </w:r>
+      <w:r>
+        <w:rPr>
+          <w:sz w:val="24"/>
+        </w:rPr>
+        <w:lastRenderedPageBreak/>
+        <w:t>mensuradas de maneira quantitativa. As tabelas fatos consomem cerca de 90% do espaço de uma base de dados dimensional (KIMBALL).</w:t>
       </w:r>
       <w:r>
         <w:rPr>
@@ -1475,30 +1894,30 @@
     <w:p>
       <w:pPr>
         <w:pStyle w:val="PargrafodaLista"/>
-        <w:ind w:left="426" w:firstLine="282"/>
-        <w:rPr>
-          <w:sz w:val="24"/>
-        </w:rPr>
-      </w:pPr>
-      <w:r>
-        <w:rPr>
-          <w:sz w:val="24"/>
-        </w:rPr>
-        <w:t xml:space="preserve">As tabelas dimensões contem as descrições textuais de negócio e ajudam </w:t>
-      </w:r>
-      <w:r>
-        <w:rPr>
-          <w:sz w:val="24"/>
-        </w:rPr>
-        <w:tab/>
-        <w:t xml:space="preserve">na identificação de um componente da respectiva dimensão. Uma Tabela de dimensão deve ser construída de maneira a incluir atributos que podem ser agregados e fornecer ao usuário mais visões sobre as informações. Como por exemplo, uma tabela de produto tem o atributo “nome do produto” e o atributo </w:t>
-      </w:r>
-      <w:r>
-        <w:rPr>
-          <w:sz w:val="24"/>
-        </w:rPr>
-        <w:lastRenderedPageBreak/>
-        <w:t>“categoria”</w:t>
+        <w:spacing w:after="240" w:line="360" w:lineRule="auto"/>
+        <w:ind w:left="0" w:firstLine="709"/>
+        <w:jc w:val="both"/>
+        <w:rPr>
+          <w:sz w:val="24"/>
+        </w:rPr>
+      </w:pPr>
+      <w:r>
+        <w:rPr>
+          <w:sz w:val="24"/>
+        </w:rPr>
+        <w:t>As tabelas dimensões contem as descriçõe</w:t>
+      </w:r>
+      <w:r>
+        <w:rPr>
+          <w:sz w:val="24"/>
+        </w:rPr>
+        <w:t xml:space="preserve">s textuais de negócio e ajudam </w:t>
+      </w:r>
+      <w:r>
+        <w:rPr>
+          <w:sz w:val="24"/>
+        </w:rPr>
+        <w:t>na identificação de um componente da respectiva dimensão. Uma Tabela de dimensão deve ser construída de maneira a incluir atributos que podem ser agregados e fornecer ao usuário mais visões sobre as informações. Como por exemplo, uma tabela de produto tem o atributo “nome do produto” e o atributo “categoria”</w:t>
       </w:r>
       <w:r>
         <w:rPr>
@@ -1566,7 +1985,40 @@
     <w:p>
       <w:pPr>
         <w:pStyle w:val="PargrafodaLista"/>
-        <w:ind w:left="426"/>
+        <w:spacing w:after="240" w:line="360" w:lineRule="auto"/>
+        <w:ind w:left="0" w:firstLine="709"/>
+        <w:jc w:val="both"/>
+        <w:rPr>
+          <w:sz w:val="24"/>
+        </w:rPr>
+      </w:pPr>
+      <w:r>
+        <w:rPr>
+          <w:sz w:val="24"/>
+        </w:rPr>
+        <w:t xml:space="preserve">A modelagem dimensional facilita o processamento analítico dos dados (OLAP) para que </w:t>
+      </w:r>
+      <w:proofErr w:type="gramStart"/>
+      <w:r>
+        <w:rPr>
+          <w:sz w:val="24"/>
+        </w:rPr>
+        <w:t>sejam</w:t>
+      </w:r>
+      <w:proofErr w:type="gramEnd"/>
+      <w:r>
+        <w:rPr>
+          <w:sz w:val="24"/>
+        </w:rPr>
+        <w:t xml:space="preserve"> transformados em informações, aspecto que será tratado a seguir</w:t>
+      </w:r>
+    </w:p>
+    <w:p>
+      <w:pPr>
+        <w:pStyle w:val="PargrafodaLista"/>
+        <w:spacing w:after="240" w:line="360" w:lineRule="auto"/>
+        <w:ind w:left="0" w:firstLine="709"/>
+        <w:jc w:val="both"/>
         <w:rPr>
           <w:sz w:val="24"/>
         </w:rPr>
@@ -1579,7 +2031,9 @@
           <w:ilvl w:val="0"/>
           <w:numId w:val="3"/>
         </w:numPr>
-        <w:ind w:left="426" w:hanging="425"/>
+        <w:spacing w:after="240" w:line="360" w:lineRule="auto"/>
+        <w:ind w:left="0" w:firstLine="709"/>
+        <w:jc w:val="both"/>
         <w:rPr>
           <w:sz w:val="24"/>
         </w:rPr>
@@ -1589,6 +2043,69 @@
           <w:sz w:val="24"/>
         </w:rPr>
         <w:t>OLAP</w:t>
+      </w:r>
+    </w:p>
+    <w:p>
+      <w:pPr>
+        <w:spacing w:after="240" w:line="360" w:lineRule="auto"/>
+        <w:jc w:val="both"/>
+        <w:rPr>
+          <w:sz w:val="24"/>
+        </w:rPr>
+      </w:pPr>
+      <w:r>
+        <w:rPr>
+          <w:sz w:val="24"/>
+        </w:rPr>
+        <w:t xml:space="preserve">O processamento analítico On-Line (OLAP – On-line </w:t>
+      </w:r>
+      <w:proofErr w:type="spellStart"/>
+      <w:r>
+        <w:rPr>
+          <w:sz w:val="24"/>
+        </w:rPr>
+        <w:t>Analytc</w:t>
+      </w:r>
+      <w:proofErr w:type="spellEnd"/>
+      <w:r>
+        <w:rPr>
+          <w:sz w:val="24"/>
+        </w:rPr>
+        <w:t xml:space="preserve"> </w:t>
+      </w:r>
+      <w:proofErr w:type="spellStart"/>
+      <w:r>
+        <w:rPr>
+          <w:sz w:val="24"/>
+        </w:rPr>
+        <w:t>Processing</w:t>
+      </w:r>
+      <w:proofErr w:type="spellEnd"/>
+      <w:r>
+        <w:rPr>
+          <w:sz w:val="24"/>
+        </w:rPr>
+        <w:t xml:space="preserve">) </w:t>
+      </w:r>
+      <w:r>
+        <w:rPr>
+          <w:sz w:val="24"/>
+        </w:rPr>
+        <w:t>é toda atividade de consulta que busca trazer ao usuário uma visão analítica dos dados através de comparações, visões personalizadas, análises históricas, diferentes cenários e entre outras opções (</w:t>
+      </w:r>
+      <w:proofErr w:type="spellStart"/>
+      <w:r>
+        <w:rPr>
+          <w:sz w:val="24"/>
+        </w:rPr>
+        <w:t>Kimball</w:t>
+      </w:r>
+      <w:proofErr w:type="spellEnd"/>
+      <w:r>
+        <w:rPr>
+          <w:sz w:val="24"/>
+        </w:rPr>
+        <w:t>). Pode-se definir OLAP como sistemas ou ferramentas que realizam consultas ao DW. Tais sistemas permitem aumentar ou diminuir o nível de detalhes da informação através das seguintes operações:</w:t>
       </w:r>
     </w:p>
     <w:p>
@@ -1598,6 +2115,9 @@
           <w:ilvl w:val="1"/>
           <w:numId w:val="3"/>
         </w:numPr>
+        <w:spacing w:after="240" w:line="360" w:lineRule="auto"/>
+        <w:ind w:left="0" w:firstLine="709"/>
+        <w:jc w:val="both"/>
         <w:rPr>
           <w:sz w:val="24"/>
         </w:rPr>
@@ -1624,6 +2144,38 @@
         <w:t>down</w:t>
       </w:r>
       <w:proofErr w:type="spellEnd"/>
+      <w:r>
+        <w:rPr>
+          <w:sz w:val="24"/>
+        </w:rPr>
+        <w:t>:</w:t>
+      </w:r>
+      <w:r>
+        <w:rPr>
+          <w:sz w:val="24"/>
+        </w:rPr>
+        <w:t xml:space="preserve"> Consiste em </w:t>
+      </w:r>
+      <w:r>
+        <w:rPr>
+          <w:sz w:val="24"/>
+        </w:rPr>
+        <w:t xml:space="preserve">navegar em uma informação de menor nível de detalhe para uma informação de maior nível de detalhe. Por exemplo, uma análise utilizando a dimensão tempo fornece o tempo por ano. Uma operação de </w:t>
+      </w:r>
+      <w:proofErr w:type="spellStart"/>
+      <w:r>
+        <w:rPr>
+          <w:sz w:val="24"/>
+        </w:rPr>
+        <w:t>Drill</w:t>
+      </w:r>
+      <w:proofErr w:type="spellEnd"/>
+      <w:r>
+        <w:rPr>
+          <w:sz w:val="24"/>
+        </w:rPr>
+        <w:t xml:space="preserve"> Down consistiria e trazer essa mesma informação por mês.</w:t>
+      </w:r>
     </w:p>
     <w:p>
       <w:pPr>
@@ -1632,6 +2184,9 @@
           <w:ilvl w:val="1"/>
           <w:numId w:val="3"/>
         </w:numPr>
+        <w:spacing w:after="240" w:line="360" w:lineRule="auto"/>
+        <w:ind w:left="0" w:firstLine="709"/>
+        <w:jc w:val="both"/>
         <w:rPr>
           <w:sz w:val="24"/>
         </w:rPr>
@@ -1651,6 +2206,7 @@
         <w:t xml:space="preserve"> </w:t>
       </w:r>
       <w:proofErr w:type="spellStart"/>
+      <w:proofErr w:type="gramStart"/>
       <w:r>
         <w:rPr>
           <w:sz w:val="24"/>
@@ -1663,6 +2219,47 @@
           <w:sz w:val="24"/>
         </w:rPr>
         <w:t xml:space="preserve"> </w:t>
+      </w:r>
+      <w:r>
+        <w:rPr>
+          <w:sz w:val="24"/>
+        </w:rPr>
+        <w:t>:</w:t>
+      </w:r>
+      <w:proofErr w:type="gramEnd"/>
+      <w:r>
+        <w:rPr>
+          <w:sz w:val="24"/>
+        </w:rPr>
+        <w:t xml:space="preserve"> Consiste em navegar em uma informação de maior nível de detalhe para um menor nível de detalhes. É exatamente o inverso do </w:t>
+      </w:r>
+      <w:proofErr w:type="spellStart"/>
+      <w:r>
+        <w:rPr>
+          <w:sz w:val="24"/>
+        </w:rPr>
+        <w:t>Drill</w:t>
+      </w:r>
+      <w:proofErr w:type="spellEnd"/>
+      <w:r>
+        <w:rPr>
+          <w:sz w:val="24"/>
+        </w:rPr>
+        <w:t xml:space="preserve"> </w:t>
+      </w:r>
+      <w:proofErr w:type="spellStart"/>
+      <w:r>
+        <w:rPr>
+          <w:sz w:val="24"/>
+        </w:rPr>
+        <w:t>down</w:t>
+      </w:r>
+      <w:proofErr w:type="spellEnd"/>
+      <w:r>
+        <w:rPr>
+          <w:sz w:val="24"/>
+        </w:rPr>
+        <w:t>.</w:t>
       </w:r>
     </w:p>
     <w:p>
@@ -1672,15 +2269,19 @@
           <w:ilvl w:val="1"/>
           <w:numId w:val="3"/>
         </w:numPr>
-        <w:rPr>
-          <w:sz w:val="24"/>
-        </w:rPr>
-      </w:pPr>
-      <w:proofErr w:type="spellStart"/>
-      <w:r>
-        <w:rPr>
-          <w:sz w:val="24"/>
-        </w:rPr>
+        <w:spacing w:after="240" w:line="360" w:lineRule="auto"/>
+        <w:ind w:left="0" w:firstLine="709"/>
+        <w:jc w:val="both"/>
+        <w:rPr>
+          <w:sz w:val="24"/>
+        </w:rPr>
+      </w:pPr>
+      <w:proofErr w:type="spellStart"/>
+      <w:r>
+        <w:rPr>
+          <w:sz w:val="24"/>
+        </w:rPr>
+        <w:lastRenderedPageBreak/>
         <w:t>Slice</w:t>
       </w:r>
       <w:proofErr w:type="spellEnd"/>
@@ -1702,7 +2303,125 @@
         <w:rPr>
           <w:sz w:val="24"/>
         </w:rPr>
-        <w:t xml:space="preserve"> disse</w:t>
+        <w:t xml:space="preserve"> disse: A operação de </w:t>
+      </w:r>
+      <w:proofErr w:type="spellStart"/>
+      <w:r>
+        <w:rPr>
+          <w:sz w:val="24"/>
+        </w:rPr>
+        <w:t>slice</w:t>
+      </w:r>
+      <w:proofErr w:type="spellEnd"/>
+      <w:r>
+        <w:rPr>
+          <w:sz w:val="24"/>
+        </w:rPr>
+        <w:t xml:space="preserve"> consiste em fatiar o cubo</w:t>
+      </w:r>
+      <w:r>
+        <w:rPr>
+          <w:sz w:val="24"/>
+        </w:rPr>
+        <w:t>, que consiste em selecionar um atributo de uma dimensão específica e olhar apenas as informações das outras dimensões sobre esse atributo, eliminando a dimensão fatiada. Por exemplo, em um cubo com informações sobre a venda,</w:t>
+      </w:r>
+      <w:proofErr w:type="gramStart"/>
+      <w:r>
+        <w:rPr>
+          <w:sz w:val="24"/>
+        </w:rPr>
+        <w:t xml:space="preserve">  </w:t>
+      </w:r>
+      <w:proofErr w:type="gramEnd"/>
+      <w:r>
+        <w:rPr>
+          <w:sz w:val="24"/>
+        </w:rPr>
+        <w:t xml:space="preserve">fatiar este cubo pelo ano 2012 consiste em eliminar a dimensão tempo e apenas considerar as vendas para o ano de 2012. A Operação </w:t>
+      </w:r>
+      <w:proofErr w:type="spellStart"/>
+      <w:r>
+        <w:rPr>
+          <w:sz w:val="24"/>
+        </w:rPr>
+        <w:t>dice</w:t>
+      </w:r>
+      <w:proofErr w:type="spellEnd"/>
+      <w:r>
+        <w:rPr>
+          <w:sz w:val="24"/>
+        </w:rPr>
+        <w:t xml:space="preserve">, como o nome sugere, consiste em fatiar em formato de cubo. </w:t>
+      </w:r>
+      <w:proofErr w:type="gramStart"/>
+      <w:r>
+        <w:rPr>
+          <w:sz w:val="24"/>
+        </w:rPr>
+        <w:t>Nessa caso</w:t>
+      </w:r>
+      <w:proofErr w:type="gramEnd"/>
+      <w:r>
+        <w:rPr>
+          <w:sz w:val="24"/>
+        </w:rPr>
+        <w:t xml:space="preserve">, não será eliminado nenhuma dimensão, mas será selecionado alguns subgrupos em duas ou mais dimensões, resultando em um </w:t>
+      </w:r>
+      <w:proofErr w:type="spellStart"/>
+      <w:r>
+        <w:rPr>
+          <w:sz w:val="24"/>
+        </w:rPr>
+        <w:t>subcubo</w:t>
+      </w:r>
+      <w:proofErr w:type="spellEnd"/>
+      <w:r>
+        <w:rPr>
+          <w:sz w:val="24"/>
+        </w:rPr>
+        <w:t>. Por exemplo,</w:t>
+      </w:r>
+      <w:proofErr w:type="gramStart"/>
+      <w:r>
+        <w:rPr>
+          <w:sz w:val="24"/>
+        </w:rPr>
+        <w:t xml:space="preserve">  </w:t>
+      </w:r>
+      <w:proofErr w:type="gramEnd"/>
+      <w:r>
+        <w:rPr>
+          <w:sz w:val="24"/>
+        </w:rPr>
+        <w:t xml:space="preserve">a operação de </w:t>
+      </w:r>
+      <w:proofErr w:type="spellStart"/>
+      <w:r>
+        <w:rPr>
+          <w:sz w:val="24"/>
+        </w:rPr>
+        <w:t>dice</w:t>
+      </w:r>
+      <w:proofErr w:type="spellEnd"/>
+      <w:r>
+        <w:rPr>
+          <w:sz w:val="24"/>
+        </w:rPr>
+        <w:t xml:space="preserve"> em um cubo de vendas consiste em selecionar as vendas entre o ano de 2010 a 2013, nas localizações “Rio de janeiro”, “São Paulo”, “Distrito Federal” e produtos de categoria “Alimentos” e “</w:t>
+      </w:r>
+      <w:proofErr w:type="spellStart"/>
+      <w:r>
+        <w:rPr>
+          <w:sz w:val="24"/>
+        </w:rPr>
+        <w:t>Eletronicos</w:t>
+      </w:r>
+      <w:proofErr w:type="spellEnd"/>
+      <w:r>
+        <w:rPr>
+          <w:sz w:val="24"/>
+        </w:rPr>
+        <w:t>”.</w:t>
       </w:r>
     </w:p>
     <w:p>
@@ -1712,34 +2431,93 @@
           <w:ilvl w:val="1"/>
           <w:numId w:val="3"/>
         </w:numPr>
-        <w:rPr>
-          <w:sz w:val="24"/>
-        </w:rPr>
-      </w:pPr>
-      <w:proofErr w:type="spellStart"/>
-      <w:r>
-        <w:rPr>
-          <w:sz w:val="24"/>
-        </w:rPr>
-        <w:t>pivoting</w:t>
-      </w:r>
-      <w:bookmarkStart w:id="0" w:name="_GoBack"/>
-      <w:bookmarkEnd w:id="0"/>
-      <w:proofErr w:type="spellEnd"/>
-    </w:p>
-    <w:p>
-      <w:pPr>
-        <w:pStyle w:val="PargrafodaLista"/>
-        <w:ind w:left="0" w:firstLine="426"/>
-        <w:rPr>
-          <w:sz w:val="24"/>
-        </w:rPr>
-      </w:pPr>
-    </w:p>
-    <w:p>
-      <w:pPr>
-        <w:pStyle w:val="PargrafodaLista"/>
-        <w:ind w:left="0" w:firstLine="426"/>
+        <w:spacing w:after="240" w:line="360" w:lineRule="auto"/>
+        <w:ind w:left="0" w:firstLine="709"/>
+        <w:jc w:val="both"/>
+        <w:rPr>
+          <w:sz w:val="24"/>
+        </w:rPr>
+      </w:pPr>
+      <w:proofErr w:type="spellStart"/>
+      <w:r>
+        <w:rPr>
+          <w:sz w:val="24"/>
+        </w:rPr>
+        <w:t>P</w:t>
+      </w:r>
+      <w:r>
+        <w:rPr>
+          <w:sz w:val="24"/>
+        </w:rPr>
+        <w:t>ivoting</w:t>
+      </w:r>
+      <w:proofErr w:type="spellEnd"/>
+      <w:r>
+        <w:rPr>
+          <w:sz w:val="24"/>
+        </w:rPr>
+        <w:t xml:space="preserve">: Também conhecida como </w:t>
+      </w:r>
+      <w:proofErr w:type="spellStart"/>
+      <w:r>
+        <w:rPr>
+          <w:sz w:val="24"/>
+        </w:rPr>
+        <w:t>rotate</w:t>
+      </w:r>
+      <w:proofErr w:type="spellEnd"/>
+      <w:r>
+        <w:rPr>
+          <w:sz w:val="24"/>
+        </w:rPr>
+        <w:t xml:space="preserve">, é uma operação que realiza uma rotação nos eixos de um cubo, gerando uma visualização alternativa da </w:t>
+      </w:r>
+      <w:proofErr w:type="gramStart"/>
+      <w:r>
+        <w:rPr>
+          <w:sz w:val="24"/>
+        </w:rPr>
+        <w:t>informação.</w:t>
+      </w:r>
+      <w:proofErr w:type="gramEnd"/>
+      <w:r>
+        <w:rPr>
+          <w:sz w:val="24"/>
+        </w:rPr>
+        <w:t xml:space="preserve">[Cavalcanti, </w:t>
+      </w:r>
+      <w:proofErr w:type="spellStart"/>
+      <w:r>
+        <w:rPr>
+          <w:sz w:val="24"/>
+        </w:rPr>
+        <w:t>tiago</w:t>
+      </w:r>
+      <w:proofErr w:type="spellEnd"/>
+      <w:r>
+        <w:rPr>
+          <w:sz w:val="24"/>
+        </w:rPr>
+        <w:t>]</w:t>
+      </w:r>
+    </w:p>
+    <w:p>
+      <w:pPr>
+        <w:pStyle w:val="PargrafodaLista"/>
+        <w:spacing w:after="240" w:line="360" w:lineRule="auto"/>
+        <w:ind w:left="0" w:firstLine="709"/>
+        <w:jc w:val="both"/>
+        <w:rPr>
+          <w:sz w:val="24"/>
+        </w:rPr>
+      </w:pPr>
+    </w:p>
+    <w:p>
+      <w:pPr>
+        <w:pStyle w:val="PargrafodaLista"/>
+        <w:spacing w:after="240" w:line="360" w:lineRule="auto"/>
+        <w:ind w:left="0" w:firstLine="709"/>
+        <w:jc w:val="both"/>
         <w:rPr>
           <w:sz w:val="24"/>
         </w:rPr>
@@ -1754,16 +2532,20 @@
     <w:p>
       <w:pPr>
         <w:pStyle w:val="PargrafodaLista"/>
-        <w:ind w:left="0" w:firstLine="426"/>
-        <w:rPr>
-          <w:sz w:val="24"/>
-        </w:rPr>
-      </w:pPr>
-    </w:p>
-    <w:p>
-      <w:pPr>
-        <w:pStyle w:val="PargrafodaLista"/>
-        <w:ind w:left="0" w:firstLine="426"/>
+        <w:spacing w:after="240" w:line="360" w:lineRule="auto"/>
+        <w:ind w:left="0" w:firstLine="709"/>
+        <w:jc w:val="both"/>
+        <w:rPr>
+          <w:sz w:val="24"/>
+        </w:rPr>
+      </w:pPr>
+    </w:p>
+    <w:p>
+      <w:pPr>
+        <w:pStyle w:val="PargrafodaLista"/>
+        <w:spacing w:after="240" w:line="360" w:lineRule="auto"/>
+        <w:ind w:left="0" w:firstLine="709"/>
+        <w:jc w:val="both"/>
         <w:rPr>
           <w:b/>
           <w:sz w:val="32"/>
@@ -1803,7 +2585,9 @@
     <w:p>
       <w:pPr>
         <w:pStyle w:val="PargrafodaLista"/>
-        <w:ind w:left="0" w:firstLine="426"/>
+        <w:spacing w:after="240" w:line="360" w:lineRule="auto"/>
+        <w:ind w:left="0" w:firstLine="709"/>
+        <w:jc w:val="both"/>
         <w:rPr>
           <w:sz w:val="24"/>
         </w:rPr>
@@ -1838,25 +2622,31 @@
     <w:p>
       <w:pPr>
         <w:pStyle w:val="PargrafodaLista"/>
-        <w:ind w:left="0" w:firstLine="426"/>
-        <w:rPr>
-          <w:sz w:val="24"/>
-        </w:rPr>
-      </w:pPr>
-    </w:p>
-    <w:p>
-      <w:pPr>
-        <w:pStyle w:val="PargrafodaLista"/>
-        <w:ind w:left="0" w:firstLine="426"/>
-        <w:rPr>
-          <w:sz w:val="24"/>
-        </w:rPr>
-      </w:pPr>
-    </w:p>
-    <w:p>
-      <w:pPr>
-        <w:pStyle w:val="PargrafodaLista"/>
-        <w:ind w:left="0" w:firstLine="426"/>
+        <w:spacing w:after="240" w:line="360" w:lineRule="auto"/>
+        <w:ind w:left="0" w:firstLine="709"/>
+        <w:jc w:val="both"/>
+        <w:rPr>
+          <w:sz w:val="24"/>
+        </w:rPr>
+      </w:pPr>
+    </w:p>
+    <w:p>
+      <w:pPr>
+        <w:pStyle w:val="PargrafodaLista"/>
+        <w:spacing w:after="240" w:line="360" w:lineRule="auto"/>
+        <w:ind w:left="0" w:firstLine="709"/>
+        <w:jc w:val="both"/>
+        <w:rPr>
+          <w:sz w:val="24"/>
+        </w:rPr>
+      </w:pPr>
+    </w:p>
+    <w:p>
+      <w:pPr>
+        <w:pStyle w:val="PargrafodaLista"/>
+        <w:spacing w:after="240" w:line="360" w:lineRule="auto"/>
+        <w:ind w:left="0" w:firstLine="709"/>
+        <w:jc w:val="both"/>
         <w:rPr>
           <w:sz w:val="24"/>
         </w:rPr>
@@ -1881,85 +2671,104 @@
     <w:p>
       <w:pPr>
         <w:pStyle w:val="PargrafodaLista"/>
-        <w:ind w:left="0" w:firstLine="426"/>
-        <w:rPr>
-          <w:sz w:val="24"/>
-        </w:rPr>
-      </w:pPr>
-    </w:p>
-    <w:p>
-      <w:pPr>
-        <w:pStyle w:val="PargrafodaLista"/>
-        <w:ind w:left="0" w:firstLine="426"/>
-        <w:rPr>
-          <w:sz w:val="24"/>
-        </w:rPr>
-      </w:pPr>
-    </w:p>
-    <w:p>
-      <w:pPr>
-        <w:pStyle w:val="PargrafodaLista"/>
-        <w:ind w:left="0" w:firstLine="426"/>
-        <w:rPr>
-          <w:sz w:val="24"/>
-        </w:rPr>
-      </w:pPr>
-    </w:p>
-    <w:p>
-      <w:pPr>
-        <w:pStyle w:val="PargrafodaLista"/>
-        <w:ind w:left="0" w:firstLine="426"/>
-        <w:rPr>
-          <w:sz w:val="24"/>
-        </w:rPr>
-      </w:pPr>
-    </w:p>
-    <w:p>
-      <w:pPr>
-        <w:pStyle w:val="PargrafodaLista"/>
-        <w:ind w:left="0" w:firstLine="426"/>
-        <w:rPr>
-          <w:sz w:val="24"/>
-        </w:rPr>
-      </w:pPr>
-    </w:p>
-    <w:p>
-      <w:pPr>
-        <w:pStyle w:val="PargrafodaLista"/>
-        <w:ind w:left="0" w:firstLine="426"/>
-        <w:rPr>
-          <w:sz w:val="24"/>
-        </w:rPr>
-      </w:pPr>
-    </w:p>
-    <w:p>
-      <w:pPr>
-        <w:pStyle w:val="PargrafodaLista"/>
-        <w:ind w:left="0" w:firstLine="426"/>
-        <w:rPr>
-          <w:sz w:val="24"/>
-        </w:rPr>
-      </w:pPr>
-      <w:r>
-        <w:rPr>
-          <w:sz w:val="24"/>
-        </w:rPr>
+        <w:spacing w:after="240" w:line="360" w:lineRule="auto"/>
+        <w:ind w:left="0" w:firstLine="709"/>
+        <w:jc w:val="both"/>
+        <w:rPr>
+          <w:sz w:val="24"/>
+        </w:rPr>
+      </w:pPr>
+    </w:p>
+    <w:p>
+      <w:pPr>
+        <w:pStyle w:val="PargrafodaLista"/>
+        <w:spacing w:after="240" w:line="360" w:lineRule="auto"/>
+        <w:ind w:left="0" w:firstLine="709"/>
+        <w:jc w:val="both"/>
+        <w:rPr>
+          <w:sz w:val="24"/>
+        </w:rPr>
+      </w:pPr>
+    </w:p>
+    <w:p>
+      <w:pPr>
+        <w:pStyle w:val="PargrafodaLista"/>
+        <w:spacing w:after="240" w:line="360" w:lineRule="auto"/>
+        <w:ind w:left="0" w:firstLine="709"/>
+        <w:jc w:val="both"/>
+        <w:rPr>
+          <w:sz w:val="24"/>
+        </w:rPr>
+      </w:pPr>
+    </w:p>
+    <w:p>
+      <w:pPr>
+        <w:pStyle w:val="PargrafodaLista"/>
+        <w:spacing w:after="240" w:line="360" w:lineRule="auto"/>
+        <w:ind w:left="0" w:firstLine="709"/>
+        <w:jc w:val="both"/>
+        <w:rPr>
+          <w:sz w:val="24"/>
+        </w:rPr>
+      </w:pPr>
+    </w:p>
+    <w:p>
+      <w:pPr>
+        <w:pStyle w:val="PargrafodaLista"/>
+        <w:spacing w:after="240" w:line="360" w:lineRule="auto"/>
+        <w:ind w:left="0" w:firstLine="709"/>
+        <w:jc w:val="both"/>
+        <w:rPr>
+          <w:sz w:val="24"/>
+        </w:rPr>
+      </w:pPr>
+    </w:p>
+    <w:p>
+      <w:pPr>
+        <w:pStyle w:val="PargrafodaLista"/>
+        <w:spacing w:after="240" w:line="360" w:lineRule="auto"/>
+        <w:ind w:left="0" w:firstLine="709"/>
+        <w:jc w:val="both"/>
+        <w:rPr>
+          <w:sz w:val="24"/>
+        </w:rPr>
+      </w:pPr>
+    </w:p>
+    <w:p>
+      <w:pPr>
+        <w:pStyle w:val="PargrafodaLista"/>
+        <w:spacing w:after="240" w:line="360" w:lineRule="auto"/>
+        <w:ind w:left="0" w:firstLine="709"/>
+        <w:jc w:val="both"/>
+        <w:rPr>
+          <w:sz w:val="24"/>
+        </w:rPr>
+      </w:pPr>
+      <w:r>
+        <w:rPr>
+          <w:sz w:val="24"/>
+        </w:rPr>
+        <w:lastRenderedPageBreak/>
         <w:t>Referencias</w:t>
       </w:r>
     </w:p>
     <w:p>
       <w:pPr>
         <w:pStyle w:val="PargrafodaLista"/>
-        <w:ind w:left="0" w:firstLine="426"/>
-        <w:rPr>
-          <w:sz w:val="24"/>
-        </w:rPr>
-      </w:pPr>
-    </w:p>
-    <w:p>
-      <w:pPr>
-        <w:pStyle w:val="PargrafodaLista"/>
-        <w:ind w:left="0" w:firstLine="426"/>
+        <w:spacing w:after="240" w:line="360" w:lineRule="auto"/>
+        <w:ind w:left="0" w:firstLine="709"/>
+        <w:jc w:val="both"/>
+        <w:rPr>
+          <w:sz w:val="24"/>
+        </w:rPr>
+      </w:pPr>
+    </w:p>
+    <w:p>
+      <w:pPr>
+        <w:pStyle w:val="PargrafodaLista"/>
+        <w:spacing w:after="240" w:line="360" w:lineRule="auto"/>
+        <w:ind w:left="0" w:firstLine="709"/>
+        <w:jc w:val="both"/>
         <w:rPr>
           <w:rFonts w:ascii="LiberationSans" w:hAnsi="LiberationSans" w:cs="LiberationSans"/>
           <w:sz w:val="24"/>
@@ -2094,24 +2903,20 @@
           <w:sz w:val="24"/>
           <w:szCs w:val="24"/>
         </w:rPr>
-        <w:t>, 2002</w:t>
-      </w:r>
-      <w:r>
+        <w:t>, 2002.</w:t>
+      </w:r>
+    </w:p>
+    <w:p>
+      <w:pPr>
+        <w:pStyle w:val="PargrafodaLista"/>
+        <w:spacing w:after="240" w:line="360" w:lineRule="auto"/>
+        <w:ind w:left="0" w:firstLine="709"/>
+        <w:jc w:val="both"/>
         <w:rPr>
           <w:rFonts w:ascii="LiberationSans" w:hAnsi="LiberationSans" w:cs="LiberationSans"/>
           <w:sz w:val="24"/>
           <w:szCs w:val="24"/>
         </w:rPr>
-        <w:t>.</w:t>
-      </w:r>
-    </w:p>
-    <w:p>
-      <w:pPr>
-        <w:pStyle w:val="PargrafodaLista"/>
-        <w:ind w:left="0" w:firstLine="426"/>
-        <w:rPr>
-          <w:sz w:val="24"/>
-        </w:rPr>
       </w:pPr>
       <w:r>
         <w:rPr>
@@ -2131,6 +2936,224 @@
         <w:t>Kimball</w:t>
       </w:r>
       <w:proofErr w:type="spellEnd"/>
+    </w:p>
+    <w:p>
+      <w:pPr>
+        <w:pStyle w:val="PargrafodaLista"/>
+        <w:spacing w:after="240" w:line="360" w:lineRule="auto"/>
+        <w:ind w:left="0" w:firstLine="709"/>
+        <w:jc w:val="both"/>
+        <w:rPr>
+          <w:sz w:val="24"/>
+        </w:rPr>
+      </w:pPr>
+      <w:r>
+        <w:rPr>
+          <w:sz w:val="24"/>
+        </w:rPr>
+        <w:t xml:space="preserve">.[Cavalcanti, </w:t>
+      </w:r>
+      <w:proofErr w:type="spellStart"/>
+      <w:proofErr w:type="gramStart"/>
+      <w:r>
+        <w:rPr>
+          <w:sz w:val="24"/>
+        </w:rPr>
+        <w:t>tiago</w:t>
+      </w:r>
+      <w:proofErr w:type="spellEnd"/>
+      <w:proofErr w:type="gramEnd"/>
+      <w:r>
+        <w:rPr>
+          <w:sz w:val="24"/>
+        </w:rPr>
+        <w:t>]</w:t>
+      </w:r>
+      <w:r>
+        <w:rPr>
+          <w:sz w:val="24"/>
+        </w:rPr>
+        <w:t xml:space="preserve"> </w:t>
+      </w:r>
+      <w:hyperlink r:id="rId7" w:history="1">
+        <w:r>
+          <w:rPr>
+            <w:rStyle w:val="Hyperlink"/>
+            <w:sz w:val="24"/>
+          </w:rPr>
+          <w:t>http://www.itnerante.com.br/profiles/blogs/artigo-suporte-a-decis-o-02-sobre-as-opera-es-de-o</w:t>
+        </w:r>
+        <w:r>
+          <w:rPr>
+            <w:rStyle w:val="Hyperlink"/>
+            <w:sz w:val="24"/>
+          </w:rPr>
+          <w:tab/>
+          <w:t>lap</w:t>
+        </w:r>
+      </w:hyperlink>
+    </w:p>
+    <w:p>
+      <w:pPr>
+        <w:pStyle w:val="PargrafodaLista"/>
+        <w:spacing w:after="240" w:line="360" w:lineRule="auto"/>
+        <w:ind w:left="0" w:firstLine="709"/>
+        <w:jc w:val="both"/>
+        <w:rPr>
+          <w:sz w:val="24"/>
+        </w:rPr>
+      </w:pPr>
+    </w:p>
+    <w:p>
+      <w:pPr>
+        <w:pStyle w:val="PargrafodaLista"/>
+        <w:spacing w:after="240" w:line="360" w:lineRule="auto"/>
+        <w:ind w:firstLine="709"/>
+        <w:jc w:val="both"/>
+        <w:rPr>
+          <w:sz w:val="24"/>
+        </w:rPr>
+      </w:pPr>
+      <w:r>
+        <w:rPr>
+          <w:sz w:val="24"/>
+        </w:rPr>
+        <w:t xml:space="preserve">Wil M.P. van der </w:t>
+      </w:r>
+      <w:proofErr w:type="spellStart"/>
+      <w:proofErr w:type="gramStart"/>
+      <w:r>
+        <w:rPr>
+          <w:sz w:val="24"/>
+        </w:rPr>
+        <w:t>Aalst</w:t>
+      </w:r>
+      <w:proofErr w:type="spellEnd"/>
+      <w:r>
+        <w:rPr>
+          <w:sz w:val="24"/>
+        </w:rPr>
+        <w:t xml:space="preserve"> .</w:t>
+      </w:r>
+      <w:proofErr w:type="gramEnd"/>
+      <w:r>
+        <w:rPr>
+          <w:sz w:val="24"/>
+        </w:rPr>
+        <w:t xml:space="preserve"> Artigo </w:t>
+      </w:r>
+      <w:proofErr w:type="spellStart"/>
+      <w:r>
+        <w:rPr>
+          <w:sz w:val="24"/>
+        </w:rPr>
+        <w:t>Process</w:t>
+      </w:r>
+      <w:proofErr w:type="spellEnd"/>
+      <w:r>
+        <w:rPr>
+          <w:sz w:val="24"/>
+        </w:rPr>
+        <w:t xml:space="preserve"> Cubes: </w:t>
+      </w:r>
+      <w:proofErr w:type="spellStart"/>
+      <w:r>
+        <w:rPr>
+          <w:sz w:val="24"/>
+        </w:rPr>
+        <w:t>Slicing</w:t>
+      </w:r>
+      <w:proofErr w:type="spellEnd"/>
+      <w:r>
+        <w:rPr>
+          <w:sz w:val="24"/>
+        </w:rPr>
+        <w:t xml:space="preserve">, </w:t>
+      </w:r>
+      <w:proofErr w:type="spellStart"/>
+      <w:r>
+        <w:rPr>
+          <w:sz w:val="24"/>
+        </w:rPr>
+        <w:t>Dicing</w:t>
+      </w:r>
+      <w:proofErr w:type="spellEnd"/>
+      <w:r>
+        <w:rPr>
+          <w:sz w:val="24"/>
+        </w:rPr>
+        <w:t xml:space="preserve">, Rolling </w:t>
+      </w:r>
+      <w:proofErr w:type="spellStart"/>
+      <w:r>
+        <w:rPr>
+          <w:sz w:val="24"/>
+        </w:rPr>
+        <w:t>Up</w:t>
+      </w:r>
+      <w:proofErr w:type="spellEnd"/>
+      <w:r>
+        <w:rPr>
+          <w:sz w:val="24"/>
+        </w:rPr>
+        <w:t xml:space="preserve"> </w:t>
+      </w:r>
+      <w:proofErr w:type="spellStart"/>
+      <w:proofErr w:type="gramStart"/>
+      <w:r>
+        <w:rPr>
+          <w:sz w:val="24"/>
+        </w:rPr>
+        <w:t>and</w:t>
+      </w:r>
+      <w:r>
+        <w:rPr>
+          <w:sz w:val="24"/>
+        </w:rPr>
+        <w:t>Drilling</w:t>
+      </w:r>
+      <w:proofErr w:type="spellEnd"/>
+      <w:proofErr w:type="gramEnd"/>
+      <w:r>
+        <w:rPr>
+          <w:sz w:val="24"/>
+        </w:rPr>
+        <w:t xml:space="preserve"> Down </w:t>
+      </w:r>
+      <w:proofErr w:type="spellStart"/>
+      <w:r>
+        <w:rPr>
+          <w:sz w:val="24"/>
+        </w:rPr>
+        <w:t>Event</w:t>
+      </w:r>
+      <w:proofErr w:type="spellEnd"/>
+      <w:r>
+        <w:rPr>
+          <w:sz w:val="24"/>
+        </w:rPr>
+        <w:t xml:space="preserve"> Data for </w:t>
+      </w:r>
+      <w:proofErr w:type="spellStart"/>
+      <w:r>
+        <w:rPr>
+          <w:sz w:val="24"/>
+        </w:rPr>
+        <w:t>Process</w:t>
+      </w:r>
+      <w:proofErr w:type="spellEnd"/>
+      <w:r>
+        <w:rPr>
+          <w:sz w:val="24"/>
+        </w:rPr>
+        <w:t xml:space="preserve"> Mining</w:t>
+      </w:r>
+      <w:r>
+        <w:rPr>
+          <w:sz w:val="24"/>
+        </w:rPr>
+        <w:cr/>
+      </w:r>
     </w:p>
     <w:sectPr>
       <w:pgSz w:w="11906" w:h="16838"/>
@@ -2723,6 +3746,17 @@
       <w:szCs w:val="16"/>
     </w:rPr>
   </w:style>
+  <w:style w:type="character" w:styleId="Hyperlink">
+    <w:name w:val="Hyperlink"/>
+    <w:basedOn w:val="Fontepargpadro"/>
+    <w:uiPriority w:val="99"/>
+    <w:unhideWhenUsed/>
+    <w:rsid w:val="00AE54B0"/>
+    <w:rPr>
+      <w:color w:val="0000FF" w:themeColor="hyperlink"/>
+      <w:u w:val="single"/>
+    </w:rPr>
+  </w:style>
 </w:styles>
 </file>
 
@@ -2952,6 +3986,17 @@
       <w:rFonts w:ascii="Tahoma" w:hAnsi="Tahoma" w:cs="Tahoma"/>
       <w:sz w:val="16"/>
       <w:szCs w:val="16"/>
+    </w:rPr>
+  </w:style>
+  <w:style w:type="character" w:styleId="Hyperlink">
+    <w:name w:val="Hyperlink"/>
+    <w:basedOn w:val="Fontepargpadro"/>
+    <w:uiPriority w:val="99"/>
+    <w:unhideWhenUsed/>
+    <w:rsid w:val="00AE54B0"/>
+    <w:rPr>
+      <w:color w:val="0000FF" w:themeColor="hyperlink"/>
+      <w:u w:val="single"/>
     </w:rPr>
   </w:style>
 </w:styles>

</xml_diff>